<commit_message>
update 1.9.0 release files
</commit_message>
<xml_diff>
--- a/hit-iz-resource/src/main/resources/Documentation/ReleaseNotes/IZ_Release_Notes.1.9.0.docx
+++ b/hit-iz-resource/src/main/resources/Documentation/ReleaseNotes/IZ_Release_Notes.1.9.0.docx
@@ -27,18 +27,7 @@
           <w:szCs w:val="28"/>
           <w:u w:val="single"/>
         </w:rPr>
-        <w:t xml:space="preserve"> T</w:t>
-      </w:r>
-      <w:bookmarkStart w:id="0" w:name="_GoBack"/>
-      <w:bookmarkEnd w:id="0"/>
-      <w:r>
-        <w:rPr>
-          <w:b/>
-          <w:sz w:val="28"/>
-          <w:szCs w:val="28"/>
-          <w:u w:val="single"/>
-        </w:rPr>
-        <w:t>est Tool</w:t>
+        <w:t xml:space="preserve"> Test Tool</w:t>
       </w:r>
       <w:r>
         <w:rPr>
@@ -92,8 +81,19 @@
           <w:szCs w:val="28"/>
           <w:u w:val="single"/>
         </w:rPr>
-        <w:t>July 11</w:t>
+        <w:t>July 1</w:t>
       </w:r>
+      <w:r>
+        <w:rPr>
+          <w:b/>
+          <w:sz w:val="28"/>
+          <w:szCs w:val="28"/>
+          <w:u w:val="single"/>
+        </w:rPr>
+        <w:t>2</w:t>
+      </w:r>
+      <w:bookmarkStart w:id="0" w:name="_GoBack"/>
+      <w:bookmarkEnd w:id="0"/>
       <w:r>
         <w:rPr>
           <w:b/>
@@ -499,6 +499,7 @@
               <w:t xml:space="preserve">Update has been made to the </w:t>
             </w:r>
             <w:bookmarkStart w:id="4" w:name="_Hlk506466805"/>
+            <w:proofErr w:type="spellStart"/>
             <w:r>
               <w:rPr>
                 <w:rFonts w:cs="Helvetica"/>
@@ -507,6 +508,7 @@
               </w:rPr>
               <w:t>PHVS_VISBarcodes_IIS</w:t>
             </w:r>
+            <w:proofErr w:type="spellEnd"/>
             <w:r>
               <w:rPr>
                 <w:rFonts w:cs="Helvetica"/>
@@ -660,6 +662,7 @@
             <w:r>
               <w:t xml:space="preserve">Update has been made to the </w:t>
             </w:r>
+            <w:proofErr w:type="spellStart"/>
             <w:r>
               <w:rPr>
                 <w:rFonts w:cs="Helvetica"/>
@@ -668,6 +671,7 @@
               </w:rPr>
               <w:t>PHVS_VISBarcodes_IIS</w:t>
             </w:r>
+            <w:proofErr w:type="spellEnd"/>
             <w:r>
               <w:rPr>
                 <w:rFonts w:cs="Helvetica"/>
@@ -846,6 +850,7 @@
             <w:r>
               <w:t xml:space="preserve">Update has been made to the </w:t>
             </w:r>
+            <w:proofErr w:type="spellStart"/>
             <w:r>
               <w:rPr>
                 <w:b/>
@@ -854,6 +859,7 @@
               </w:rPr>
               <w:t>PHVS_VISVaccines_IIS</w:t>
             </w:r>
+            <w:proofErr w:type="spellEnd"/>
             <w:r>
               <w:rPr>
                 <w:b/>
@@ -1065,7 +1071,15 @@
               <w:t xml:space="preserve"> </w:t>
             </w:r>
             <w:r>
-              <w:t>NDC Codes could not be validated against FDA data files or DailyMed archives. They are either invalid codes or never came to market.</w:t>
+              <w:t xml:space="preserve">NDC Codes could not be validated against FDA data files or </w:t>
+            </w:r>
+            <w:proofErr w:type="spellStart"/>
+            <w:r>
+              <w:t>DailyMed</w:t>
+            </w:r>
+            <w:proofErr w:type="spellEnd"/>
+            <w:r>
+              <w:t xml:space="preserve"> archives. They are either invalid codes or never came to market.</w:t>
             </w:r>
           </w:p>
           <w:p>
@@ -1189,7 +1203,25 @@
                 <w:rFonts w:cs="Helvetica"/>
                 <w:shd w:val="clear" w:color="auto" w:fill="F9F9F9"/>
               </w:rPr>
-              <w:t>influenza, recombinant, quadrivalent,injectable, preservative free</w:t>
+              <w:t xml:space="preserve">influenza, recombinant, </w:t>
+            </w:r>
+            <w:proofErr w:type="spellStart"/>
+            <w:proofErr w:type="gramStart"/>
+            <w:r>
+              <w:rPr>
+                <w:rFonts w:cs="Helvetica"/>
+                <w:shd w:val="clear" w:color="auto" w:fill="F9F9F9"/>
+              </w:rPr>
+              <w:t>quadrivalent,injectable</w:t>
+            </w:r>
+            <w:proofErr w:type="spellEnd"/>
+            <w:proofErr w:type="gramEnd"/>
+            <w:r>
+              <w:rPr>
+                <w:rFonts w:cs="Helvetica"/>
+                <w:shd w:val="clear" w:color="auto" w:fill="F9F9F9"/>
+              </w:rPr>
+              <w:t>, preservative free</w:t>
             </w:r>
           </w:p>
           <w:p>
@@ -1518,7 +1550,15 @@
               <w:t>Unit of Use</w:t>
             </w:r>
             <w:r>
-              <w:t xml:space="preserve"> NDC Codes could not be validated against FDA data files or DailyMed archives. They are either invalid codes or never came to market.</w:t>
+              <w:t xml:space="preserve"> NDC Codes could not be validated against FDA data files or </w:t>
+            </w:r>
+            <w:proofErr w:type="spellStart"/>
+            <w:r>
+              <w:t>DailyMed</w:t>
+            </w:r>
+            <w:proofErr w:type="spellEnd"/>
+            <w:r>
+              <w:t xml:space="preserve"> archives. They are either invalid codes or never came to market.</w:t>
             </w:r>
           </w:p>
           <w:p>
@@ -3299,7 +3339,15 @@
               <w:t xml:space="preserve"> </w:t>
             </w:r>
             <w:r>
-              <w:t>Td (adult), 2 Lf tetanus toxoid, preservative free, adsorbed</w:t>
+              <w:t xml:space="preserve">Td (adult), 2 </w:t>
+            </w:r>
+            <w:proofErr w:type="spellStart"/>
+            <w:r>
+              <w:t>Lf</w:t>
+            </w:r>
+            <w:proofErr w:type="spellEnd"/>
+            <w:r>
+              <w:t xml:space="preserve"> tetanus toxoid, preservative free, adsorbed</w:t>
             </w:r>
           </w:p>
           <w:p>
@@ -3893,6 +3941,7 @@
               </w:rPr>
               <w:t xml:space="preserve"> </w:t>
             </w:r>
+            <w:proofErr w:type="spellStart"/>
             <w:r>
               <w:rPr>
                 <w:rFonts w:asciiTheme="minorHAnsi" w:hAnsiTheme="minorHAnsi"/>
@@ -3900,7 +3949,37 @@
                 <w:sz w:val="22"/>
                 <w:szCs w:val="22"/>
               </w:rPr>
-              <w:t>Flucelvax (Seqirus),</w:t>
+              <w:t>Flucelvax</w:t>
+            </w:r>
+            <w:proofErr w:type="spellEnd"/>
+            <w:r>
+              <w:rPr>
+                <w:rFonts w:asciiTheme="minorHAnsi" w:hAnsiTheme="minorHAnsi"/>
+                <w:color w:val="auto"/>
+                <w:sz w:val="22"/>
+                <w:szCs w:val="22"/>
+              </w:rPr>
+              <w:t xml:space="preserve"> (</w:t>
+            </w:r>
+            <w:proofErr w:type="spellStart"/>
+            <w:r>
+              <w:rPr>
+                <w:rFonts w:asciiTheme="minorHAnsi" w:hAnsiTheme="minorHAnsi"/>
+                <w:color w:val="auto"/>
+                <w:sz w:val="22"/>
+                <w:szCs w:val="22"/>
+              </w:rPr>
+              <w:t>Seqirus</w:t>
+            </w:r>
+            <w:proofErr w:type="spellEnd"/>
+            <w:r>
+              <w:rPr>
+                <w:rFonts w:asciiTheme="minorHAnsi" w:hAnsiTheme="minorHAnsi"/>
+                <w:color w:val="auto"/>
+                <w:sz w:val="22"/>
+                <w:szCs w:val="22"/>
+              </w:rPr>
+              <w:t>),</w:t>
             </w:r>
           </w:p>
           <w:p>
@@ -4257,7 +4336,15 @@
               <w:t xml:space="preserve">CVX-VIS Table, </w:t>
             </w:r>
             <w:r>
-              <w:t>the CVX Vaccine Description is “HepB-CpG”.</w:t>
+              <w:t>the CVX Vaccine Description is “</w:t>
+            </w:r>
+            <w:proofErr w:type="spellStart"/>
+            <w:r>
+              <w:t>HepB-CpG</w:t>
+            </w:r>
+            <w:proofErr w:type="spellEnd"/>
+            <w:r>
+              <w:t>”.</w:t>
             </w:r>
           </w:p>
           <w:p/>
@@ -4284,6 +4371,7 @@
             <w:r>
               <w:t xml:space="preserve">Update has been made to the </w:t>
             </w:r>
+            <w:proofErr w:type="spellStart"/>
             <w:r>
               <w:rPr>
                 <w:rFonts w:eastAsia="Times New Roman"/>
@@ -4292,6 +4380,7 @@
               </w:rPr>
               <w:t>PHVS_VISVaccines_IIS</w:t>
             </w:r>
+            <w:proofErr w:type="spellEnd"/>
             <w:r>
               <w:rPr>
                 <w:rFonts w:eastAsia="Times New Roman"/>
@@ -4829,7 +4918,21 @@
               <w:rPr>
                 <w:rFonts w:cs="Calibri"/>
               </w:rPr>
-              <w:t xml:space="preserve">CVX 189 – updated to explicitly reference the CDC adjuvant abbreviation of CpG </w:t>
+              <w:t xml:space="preserve">CVX 189 – updated to explicitly reference the CDC adjuvant abbreviation of </w:t>
+            </w:r>
+            <w:proofErr w:type="spellStart"/>
+            <w:r>
+              <w:rPr>
+                <w:rFonts w:cs="Calibri"/>
+              </w:rPr>
+              <w:t>CpG</w:t>
+            </w:r>
+            <w:proofErr w:type="spellEnd"/>
+            <w:r>
+              <w:rPr>
+                <w:rFonts w:cs="Calibri"/>
+              </w:rPr>
+              <w:t xml:space="preserve"> </w:t>
             </w:r>
           </w:p>
         </w:tc>
@@ -4973,7 +5076,15 @@
               </w:rPr>
             </w:pPr>
             <w:r>
-              <w:t>Hepatitis B vaccine (recombinant), CpG adjuvanted</w:t>
+              <w:t xml:space="preserve">Hepatitis B vaccine (recombinant), </w:t>
+            </w:r>
+            <w:proofErr w:type="spellStart"/>
+            <w:r>
+              <w:t>CpG</w:t>
+            </w:r>
+            <w:proofErr w:type="spellEnd"/>
+            <w:r>
+              <w:t xml:space="preserve"> adjuvanted</w:t>
             </w:r>
           </w:p>
         </w:tc>
@@ -5025,7 +5136,31 @@
           </w:tcPr>
           <w:p>
             <w:r>
-              <w:t>New NDCs (49281-718-10 (UoS) and 49281-718-88 (UoU)) for Flublok Quadrivalent (manufacturer by Protein Sciences and distributed by Sanofi) have been added. These NDC codes are for products for the 2017-2018 flu season.</w:t>
+              <w:t>New NDCs (49281-718-10 (</w:t>
+            </w:r>
+            <w:proofErr w:type="spellStart"/>
+            <w:r>
+              <w:t>UoS</w:t>
+            </w:r>
+            <w:proofErr w:type="spellEnd"/>
+            <w:r>
+              <w:t>) and 49281-718-88 (</w:t>
+            </w:r>
+            <w:proofErr w:type="spellStart"/>
+            <w:r>
+              <w:t>UoU</w:t>
+            </w:r>
+            <w:proofErr w:type="spellEnd"/>
+            <w:r>
+              <w:t xml:space="preserve">)) for </w:t>
+            </w:r>
+            <w:proofErr w:type="spellStart"/>
+            <w:r>
+              <w:t>Flublok</w:t>
+            </w:r>
+            <w:proofErr w:type="spellEnd"/>
+            <w:r>
+              <w:t xml:space="preserve"> Quadrivalent (manufacturer by Protein Sciences and distributed by Sanofi) have been added. These NDC codes are for products for the 2017-2018 flu season.</w:t>
             </w:r>
           </w:p>
           <w:p>
@@ -5097,7 +5232,27 @@
                 <w:sz w:val="22"/>
                 <w:szCs w:val="22"/>
               </w:rPr>
-              <w:t xml:space="preserve"> Flublok Quadrivalent</w:t>
+              <w:t xml:space="preserve"> </w:t>
+            </w:r>
+            <w:proofErr w:type="spellStart"/>
+            <w:r>
+              <w:rPr>
+                <w:rFonts w:asciiTheme="minorHAnsi" w:hAnsiTheme="minorHAnsi"/>
+                <w:color w:val="auto"/>
+                <w:sz w:val="22"/>
+                <w:szCs w:val="22"/>
+              </w:rPr>
+              <w:t>Flublok</w:t>
+            </w:r>
+            <w:proofErr w:type="spellEnd"/>
+            <w:r>
+              <w:rPr>
+                <w:rFonts w:asciiTheme="minorHAnsi" w:hAnsiTheme="minorHAnsi"/>
+                <w:color w:val="auto"/>
+                <w:sz w:val="22"/>
+                <w:szCs w:val="22"/>
+              </w:rPr>
+              <w:t xml:space="preserve"> Quadrivalent</w:t>
             </w:r>
           </w:p>
           <w:p>
@@ -5165,7 +5320,27 @@
                 <w:sz w:val="22"/>
                 <w:szCs w:val="22"/>
               </w:rPr>
-              <w:t xml:space="preserve"> Flublok Quadrivalent</w:t>
+              <w:t xml:space="preserve"> </w:t>
+            </w:r>
+            <w:proofErr w:type="spellStart"/>
+            <w:r>
+              <w:rPr>
+                <w:rFonts w:asciiTheme="minorHAnsi" w:hAnsiTheme="minorHAnsi"/>
+                <w:color w:val="auto"/>
+                <w:sz w:val="22"/>
+                <w:szCs w:val="22"/>
+              </w:rPr>
+              <w:t>Flublok</w:t>
+            </w:r>
+            <w:proofErr w:type="spellEnd"/>
+            <w:r>
+              <w:rPr>
+                <w:rFonts w:asciiTheme="minorHAnsi" w:hAnsiTheme="minorHAnsi"/>
+                <w:color w:val="auto"/>
+                <w:sz w:val="22"/>
+                <w:szCs w:val="22"/>
+              </w:rPr>
+              <w:t xml:space="preserve"> Quadrivalent</w:t>
             </w:r>
           </w:p>
           <w:p>
@@ -5734,87 +5909,16 @@
               </w:rPr>
               <w:t xml:space="preserve">Test Case Level Testing </w:t>
             </w:r>
+            <w:proofErr w:type="gramStart"/>
             <w:r>
               <w:rPr>
                 <w:u w:val="single"/>
               </w:rPr>
               <w:t>With</w:t>
             </w:r>
+            <w:proofErr w:type="gramEnd"/>
             <w:r>
               <w:t xml:space="preserve"> Automated Transport Demonstration slides).</w:t>
-            </w:r>
-          </w:p>
-        </w:tc>
-      </w:tr>
-      <w:tr>
-        <w:trPr>
-          <w:cantSplit/>
-        </w:trPr>
-        <w:tc>
-          <w:tcPr>
-            <w:tcW w:w="6548" w:type="dxa"/>
-            <w:tcBorders>
-              <w:top w:val="single" w:sz="4" w:space="0" w:color="auto"/>
-              <w:bottom w:val="single" w:sz="4" w:space="0" w:color="auto"/>
-            </w:tcBorders>
-          </w:tcPr>
-          <w:p>
-            <w:r>
-              <w:t>For a</w:t>
-            </w:r>
-            <w:r>
-              <w:t>ll Test Steps – Message Content pdf</w:t>
-            </w:r>
-            <w:r>
-              <w:t>s:</w:t>
-            </w:r>
-          </w:p>
-          <w:p>
-            <w:r>
-              <w:t>Where the Data (value</w:t>
-            </w:r>
-            <w:r>
-              <w:t>s</w:t>
-            </w:r>
-            <w:r>
-              <w:t xml:space="preserve">) consist of many characters without a space, the Data over-write the information in the Categorization column. (The </w:t>
-            </w:r>
-            <w:r>
-              <w:rPr>
-                <w:b/>
-              </w:rPr>
-              <w:t>Complete Test Package</w:t>
-            </w:r>
-            <w:r>
-              <w:t xml:space="preserve"> pdf accessible from the Test Data Documentation section on the Documentation tab does </w:t>
-            </w:r>
-            <w:r>
-              <w:rPr>
-                <w:u w:val="single"/>
-              </w:rPr>
-              <w:t>not</w:t>
-            </w:r>
-            <w:r>
-              <w:t xml:space="preserve"> have this issue.)</w:t>
-            </w:r>
-          </w:p>
-        </w:tc>
-        <w:tc>
-          <w:tcPr>
-            <w:tcW w:w="6402" w:type="dxa"/>
-            <w:tcBorders>
-              <w:top w:val="single" w:sz="4" w:space="0" w:color="auto"/>
-              <w:bottom w:val="single" w:sz="4" w:space="0" w:color="auto"/>
-            </w:tcBorders>
-          </w:tcPr>
-          <w:p>
-            <w:r>
-              <w:t>The Tool will be modified at a future date TBD to correct this issue.</w:t>
-            </w:r>
-          </w:p>
-          <w:p>
-            <w:r>
-              <w:t>The Known Issues document has been updated with this information.</w:t>
             </w:r>
           </w:p>
         </w:tc>
@@ -6261,7 +6365,15 @@
           </w:tcPr>
           <w:p>
             <w:r>
-              <w:t>The DQA tab in the Context-free / VXU Z22 function has been removed in order to update the capability. The Tool will be modified with an updated version.</w:t>
+              <w:t xml:space="preserve">The DQA tab in the Context-free / VXU Z22 function has been removed </w:t>
+            </w:r>
+            <w:proofErr w:type="gramStart"/>
+            <w:r>
+              <w:t>in order to</w:t>
+            </w:r>
+            <w:proofErr w:type="gramEnd"/>
+            <w:r>
+              <w:t xml:space="preserve"> update the capability. The Tool will be modified with an updated version.</w:t>
             </w:r>
           </w:p>
           <w:p>
@@ -6364,7 +6476,7 @@
           <w:rPr>
             <w:noProof/>
           </w:rPr>
-          <w:t>1</w:t>
+          <w:t>8</w:t>
         </w:r>
         <w:r>
           <w:rPr>
@@ -12287,7 +12399,7 @@
 </file>
 
 <file path=customXml/itemProps1.xml><?xml version="1.0" encoding="utf-8"?>
-<ds:datastoreItem xmlns:ds="http://schemas.openxmlformats.org/officeDocument/2006/customXml" ds:itemID="{902F4E02-A4B3-44AC-9142-75BDBE5AD586}">
+<ds:datastoreItem xmlns:ds="http://schemas.openxmlformats.org/officeDocument/2006/customXml" ds:itemID="{E0070B3B-F1BC-4363-BD66-7004C116D560}">
   <ds:schemaRefs>
     <ds:schemaRef ds:uri="http://schemas.openxmlformats.org/officeDocument/2006/bibliography"/>
   </ds:schemaRefs>

</xml_diff>